<commit_message>
Fix divide and conquer
</commit_message>
<xml_diff>
--- a/doc/Tucil2_13521047.docx
+++ b/doc/Tucil2_13521047.docx
@@ -2,7 +2,648 @@
 <file path=word/document.xml><?xml version="1.0" encoding="utf-8"?>
 <w:document xmlns:wpc="http://schemas.microsoft.com/office/word/2010/wordprocessingCanvas" xmlns:cx="http://schemas.microsoft.com/office/drawing/2014/chartex" xmlns:cx1="http://schemas.microsoft.com/office/drawing/2015/9/8/chartex" xmlns:cx2="http://schemas.microsoft.com/office/drawing/2015/10/21/chartex" xmlns:cx3="http://schemas.microsoft.com/office/drawing/2016/5/9/chartex" xmlns:cx4="http://schemas.microsoft.com/office/drawing/2016/5/10/chartex" xmlns:cx5="http://schemas.microsoft.com/office/drawing/2016/5/11/chartex" xmlns:cx6="http://schemas.microsoft.com/office/drawing/2016/5/12/chartex" xmlns:cx7="http://schemas.microsoft.com/office/drawing/2016/5/13/chartex" xmlns:cx8="http://schemas.microsoft.com/office/drawing/2016/5/14/chartex" xmlns:mc="http://schemas.openxmlformats.org/markup-compatibility/2006" xmlns:aink="http://schemas.microsoft.com/office/drawing/2016/ink" xmlns:am3d="http://schemas.microsoft.com/office/drawing/2017/model3d" xmlns:o="urn:schemas-microsoft-com:office:office" xmlns:oel="http://schemas.microsoft.com/office/2019/extlst" xmlns:r="http://schemas.openxmlformats.org/officeDocument/2006/relationships" xmlns:m="http://schemas.openxmlformats.org/officeDocument/2006/math" xmlns:v="urn:schemas-microsoft-com:vml" xmlns:wp14="http://schemas.microsoft.com/office/word/2010/wordprocessingDrawing" xmlns:wp="http://schemas.openxmlformats.org/drawingml/2006/wordprocessingDrawing" xmlns:w10="urn:schemas-microsoft-com:office:word" xmlns:w="http://schemas.openxmlformats.org/wordprocessingml/2006/main" xmlns:w14="http://schemas.microsoft.com/office/word/2010/wordml" xmlns:w15="http://schemas.microsoft.com/office/word/2012/wordml" xmlns:w16cex="http://schemas.microsoft.com/office/word/2018/wordml/cex" xmlns:w16cid="http://schemas.microsoft.com/office/word/2016/wordml/cid" xmlns:w16="http://schemas.microsoft.com/office/word/2018/wordml" xmlns:w16sdtdh="http://schemas.microsoft.com/office/word/2020/wordml/sdtdatahash" xmlns:w16se="http://schemas.microsoft.com/office/word/2015/wordml/symex" xmlns:wpg="http://schemas.microsoft.com/office/word/2010/wordprocessingGroup" xmlns:wpi="http://schemas.microsoft.com/office/word/2010/wordprocessingInk" xmlns:wne="http://schemas.microsoft.com/office/word/2006/wordml" xmlns:wps="http://schemas.microsoft.com/office/word/2010/wordprocessingShape" mc:Ignorable="w14 w15 w16se w16cid w16 w16cex w16sdtdh wp14">
   <w:body>
-    <w:p/>
+    <w:p>
+      <w:pPr>
+        <w:jc w:val="center"/>
+        <w:rPr>
+          <w:rFonts w:ascii="Times New Roman" w:hAnsi="Times New Roman" w:cs="Times New Roman"/>
+          <w:b/>
+          <w:bCs/>
+          <w:sz w:val="48"/>
+          <w:szCs w:val="48"/>
+          <w:lang w:val="en-US"/>
+        </w:rPr>
+      </w:pPr>
+      <w:r>
+        <w:rPr>
+          <w:rFonts w:ascii="Times New Roman" w:hAnsi="Times New Roman" w:cs="Times New Roman"/>
+          <w:b/>
+          <w:bCs/>
+          <w:sz w:val="48"/>
+          <w:szCs w:val="48"/>
+          <w:lang w:val="en-US"/>
+        </w:rPr>
+        <w:t xml:space="preserve">Laporan Tugas Kecil </w:t>
+      </w:r>
+      <w:r>
+        <w:rPr>
+          <w:rFonts w:ascii="Times New Roman" w:hAnsi="Times New Roman" w:cs="Times New Roman"/>
+          <w:b/>
+          <w:bCs/>
+          <w:sz w:val="48"/>
+          <w:szCs w:val="48"/>
+          <w:lang w:val="en-US"/>
+        </w:rPr>
+        <w:t>2</w:t>
+      </w:r>
+    </w:p>
+    <w:p>
+      <w:pPr>
+        <w:jc w:val="center"/>
+        <w:rPr>
+          <w:rFonts w:ascii="Times New Roman" w:hAnsi="Times New Roman" w:cs="Times New Roman"/>
+          <w:b/>
+          <w:bCs/>
+          <w:sz w:val="48"/>
+          <w:szCs w:val="48"/>
+          <w:lang w:val="en-US"/>
+        </w:rPr>
+      </w:pPr>
+      <w:r>
+        <w:rPr>
+          <w:rFonts w:ascii="Times New Roman" w:hAnsi="Times New Roman" w:cs="Times New Roman"/>
+          <w:b/>
+          <w:bCs/>
+          <w:sz w:val="48"/>
+          <w:szCs w:val="48"/>
+          <w:lang w:val="en-US"/>
+        </w:rPr>
+        <w:t>IF2211/Strategi Algoritma</w:t>
+      </w:r>
+    </w:p>
+    <w:p>
+      <w:pPr>
+        <w:jc w:val="center"/>
+        <w:rPr>
+          <w:rFonts w:ascii="Times New Roman" w:hAnsi="Times New Roman" w:cs="Times New Roman"/>
+          <w:b/>
+          <w:bCs/>
+          <w:sz w:val="36"/>
+          <w:szCs w:val="36"/>
+          <w:lang w:val="en-US"/>
+        </w:rPr>
+      </w:pPr>
+    </w:p>
+    <w:p>
+      <w:pPr>
+        <w:jc w:val="center"/>
+        <w:rPr>
+          <w:rFonts w:ascii="Times New Roman" w:hAnsi="Times New Roman" w:cs="Times New Roman"/>
+          <w:b/>
+          <w:bCs/>
+          <w:sz w:val="36"/>
+          <w:szCs w:val="36"/>
+          <w:lang w:val="en-US"/>
+        </w:rPr>
+      </w:pPr>
+      <w:r>
+        <w:rPr>
+          <w:rFonts w:ascii="Times New Roman" w:hAnsi="Times New Roman" w:cs="Times New Roman"/>
+          <w:b/>
+          <w:bCs/>
+          <w:sz w:val="36"/>
+          <w:szCs w:val="36"/>
+          <w:lang w:val="en-US"/>
+        </w:rPr>
+        <w:t>Mencari Pasangan Titik Terdekat 3D dengan Algoritma Divide and Conquer</w:t>
+      </w:r>
+    </w:p>
+    <w:p>
+      <w:pPr>
+        <w:rPr>
+          <w:rFonts w:ascii="Times New Roman" w:hAnsi="Times New Roman" w:cs="Times New Roman"/>
+          <w:b/>
+          <w:bCs/>
+          <w:sz w:val="36"/>
+          <w:szCs w:val="36"/>
+          <w:lang w:val="en-US"/>
+        </w:rPr>
+      </w:pPr>
+      <w:r>
+        <w:rPr>
+          <w:rFonts w:ascii="Times New Roman" w:hAnsi="Times New Roman" w:cs="Times New Roman"/>
+          <w:noProof/>
+          <w:sz w:val="36"/>
+          <w:szCs w:val="36"/>
+        </w:rPr>
+        <w:drawing>
+          <wp:anchor distT="0" distB="0" distL="114300" distR="114300" simplePos="0" relativeHeight="251659264" behindDoc="0" locked="0" layoutInCell="1" hidden="0" allowOverlap="1" wp14:anchorId="541138AB" wp14:editId="3A43675C">
+            <wp:simplePos x="0" y="0"/>
+            <wp:positionH relativeFrom="margin">
+              <wp:align>center</wp:align>
+            </wp:positionH>
+            <wp:positionV relativeFrom="margin">
+              <wp:posOffset>2167255</wp:posOffset>
+            </wp:positionV>
+            <wp:extent cx="3061970" cy="3064510"/>
+            <wp:effectExtent l="0" t="0" r="5080" b="2540"/>
+            <wp:wrapSquare wrapText="bothSides"/>
+            <wp:docPr id="7" name="image1.png" descr="Logo&#10;&#10;Description automatically generated"/>
+            <wp:cNvGraphicFramePr/>
+            <a:graphic xmlns:a="http://schemas.openxmlformats.org/drawingml/2006/main">
+              <a:graphicData uri="http://schemas.openxmlformats.org/drawingml/2006/picture">
+                <pic:pic xmlns:pic="http://schemas.openxmlformats.org/drawingml/2006/picture">
+                  <pic:nvPicPr>
+                    <pic:cNvPr id="7" name="image1.png" descr="Logo&#10;&#10;Description automatically generated"/>
+                    <pic:cNvPicPr preferRelativeResize="0"/>
+                  </pic:nvPicPr>
+                  <pic:blipFill>
+                    <a:blip r:embed="rId5"/>
+                    <a:srcRect/>
+                    <a:stretch>
+                      <a:fillRect/>
+                    </a:stretch>
+                  </pic:blipFill>
+                  <pic:spPr>
+                    <a:xfrm>
+                      <a:off x="0" y="0"/>
+                      <a:ext cx="3061970" cy="3064510"/>
+                    </a:xfrm>
+                    <a:prstGeom prst="rect">
+                      <a:avLst/>
+                    </a:prstGeom>
+                    <a:ln/>
+                  </pic:spPr>
+                </pic:pic>
+              </a:graphicData>
+            </a:graphic>
+            <wp14:sizeRelH relativeFrom="margin">
+              <wp14:pctWidth>0</wp14:pctWidth>
+            </wp14:sizeRelH>
+            <wp14:sizeRelV relativeFrom="margin">
+              <wp14:pctHeight>0</wp14:pctHeight>
+            </wp14:sizeRelV>
+          </wp:anchor>
+        </w:drawing>
+      </w:r>
+    </w:p>
+    <w:p>
+      <w:pPr>
+        <w:rPr>
+          <w:rFonts w:ascii="Times New Roman" w:hAnsi="Times New Roman" w:cs="Times New Roman"/>
+          <w:b/>
+          <w:bCs/>
+          <w:sz w:val="36"/>
+          <w:szCs w:val="36"/>
+          <w:lang w:val="en-US"/>
+        </w:rPr>
+      </w:pPr>
+    </w:p>
+    <w:p>
+      <w:pPr>
+        <w:jc w:val="center"/>
+        <w:rPr>
+          <w:rFonts w:ascii="Times New Roman" w:hAnsi="Times New Roman" w:cs="Times New Roman"/>
+          <w:b/>
+          <w:bCs/>
+          <w:sz w:val="36"/>
+          <w:szCs w:val="36"/>
+          <w:lang w:val="en-US"/>
+        </w:rPr>
+      </w:pPr>
+    </w:p>
+    <w:p>
+      <w:pPr>
+        <w:rPr>
+          <w:rFonts w:ascii="Times New Roman" w:hAnsi="Times New Roman" w:cs="Times New Roman"/>
+          <w:sz w:val="36"/>
+          <w:szCs w:val="36"/>
+          <w:lang w:val="en-US"/>
+        </w:rPr>
+      </w:pPr>
+    </w:p>
+    <w:p>
+      <w:pPr>
+        <w:rPr>
+          <w:rFonts w:ascii="Times New Roman" w:hAnsi="Times New Roman" w:cs="Times New Roman"/>
+          <w:sz w:val="36"/>
+          <w:szCs w:val="36"/>
+          <w:lang w:val="en-US"/>
+        </w:rPr>
+      </w:pPr>
+    </w:p>
+    <w:p>
+      <w:pPr>
+        <w:rPr>
+          <w:rFonts w:ascii="Times New Roman" w:hAnsi="Times New Roman" w:cs="Times New Roman"/>
+          <w:sz w:val="36"/>
+          <w:szCs w:val="36"/>
+          <w:lang w:val="en-US"/>
+        </w:rPr>
+      </w:pPr>
+    </w:p>
+    <w:p>
+      <w:pPr>
+        <w:rPr>
+          <w:rFonts w:ascii="Times New Roman" w:hAnsi="Times New Roman" w:cs="Times New Roman"/>
+          <w:sz w:val="36"/>
+          <w:szCs w:val="36"/>
+          <w:lang w:val="en-US"/>
+        </w:rPr>
+      </w:pPr>
+    </w:p>
+    <w:p>
+      <w:pPr>
+        <w:rPr>
+          <w:rFonts w:ascii="Times New Roman" w:hAnsi="Times New Roman" w:cs="Times New Roman"/>
+          <w:sz w:val="36"/>
+          <w:szCs w:val="36"/>
+          <w:lang w:val="en-US"/>
+        </w:rPr>
+      </w:pPr>
+    </w:p>
+    <w:p>
+      <w:pPr>
+        <w:rPr>
+          <w:rFonts w:ascii="Times New Roman" w:hAnsi="Times New Roman" w:cs="Times New Roman"/>
+          <w:b/>
+          <w:bCs/>
+          <w:sz w:val="36"/>
+          <w:szCs w:val="36"/>
+          <w:lang w:val="en-US"/>
+        </w:rPr>
+      </w:pPr>
+    </w:p>
+    <w:p>
+      <w:pPr>
+        <w:tabs>
+          <w:tab w:val="left" w:pos="3828"/>
+        </w:tabs>
+        <w:jc w:val="center"/>
+        <w:rPr>
+          <w:rFonts w:ascii="Times New Roman" w:hAnsi="Times New Roman" w:cs="Times New Roman"/>
+          <w:sz w:val="36"/>
+          <w:szCs w:val="36"/>
+          <w:lang w:val="en-US"/>
+        </w:rPr>
+      </w:pPr>
+      <w:r>
+        <w:rPr>
+          <w:rFonts w:ascii="Times New Roman" w:hAnsi="Times New Roman" w:cs="Times New Roman"/>
+          <w:sz w:val="36"/>
+          <w:szCs w:val="36"/>
+          <w:lang w:val="en-US"/>
+        </w:rPr>
+        <w:t>Disusun Oleh:</w:t>
+      </w:r>
+    </w:p>
+    <w:p>
+      <w:pPr>
+        <w:tabs>
+          <w:tab w:val="left" w:pos="3828"/>
+        </w:tabs>
+        <w:jc w:val="center"/>
+        <w:rPr>
+          <w:rFonts w:ascii="Times New Roman" w:hAnsi="Times New Roman" w:cs="Times New Roman"/>
+          <w:sz w:val="36"/>
+          <w:szCs w:val="36"/>
+          <w:lang w:val="en-US"/>
+        </w:rPr>
+      </w:pPr>
+      <w:r>
+        <w:rPr>
+          <w:rFonts w:ascii="Times New Roman" w:hAnsi="Times New Roman" w:cs="Times New Roman"/>
+          <w:sz w:val="36"/>
+          <w:szCs w:val="36"/>
+          <w:lang w:val="en-US"/>
+        </w:rPr>
+        <w:t>Muhammad Equilibrie Fajria - 13521047</w:t>
+      </w:r>
+    </w:p>
+    <w:p>
+      <w:pPr>
+        <w:tabs>
+          <w:tab w:val="left" w:pos="3828"/>
+        </w:tabs>
+        <w:jc w:val="center"/>
+        <w:rPr>
+          <w:rFonts w:ascii="Times New Roman" w:hAnsi="Times New Roman" w:cs="Times New Roman"/>
+          <w:sz w:val="36"/>
+          <w:szCs w:val="36"/>
+          <w:lang w:val="en-US"/>
+        </w:rPr>
+      </w:pPr>
+    </w:p>
+    <w:p>
+      <w:pPr>
+        <w:spacing w:after="0" w:line="480" w:lineRule="auto"/>
+        <w:jc w:val="center"/>
+        <w:rPr>
+          <w:rFonts w:ascii="Times New Roman" w:eastAsia="Times New Roman" w:hAnsi="Times New Roman" w:cs="Times New Roman"/>
+          <w:b/>
+          <w:sz w:val="36"/>
+          <w:szCs w:val="36"/>
+        </w:rPr>
+      </w:pPr>
+      <w:r>
+        <w:rPr>
+          <w:rFonts w:ascii="Times New Roman" w:eastAsia="Times New Roman" w:hAnsi="Times New Roman" w:cs="Times New Roman"/>
+          <w:b/>
+          <w:sz w:val="36"/>
+          <w:szCs w:val="36"/>
+        </w:rPr>
+        <w:t>SEKOLAH TEKNIK ELEKTRO DAN INFORMATIKA</w:t>
+      </w:r>
+    </w:p>
+    <w:p>
+      <w:pPr>
+        <w:spacing w:after="0" w:line="480" w:lineRule="auto"/>
+        <w:jc w:val="center"/>
+        <w:rPr>
+          <w:rFonts w:ascii="Times New Roman" w:eastAsia="Times New Roman" w:hAnsi="Times New Roman" w:cs="Times New Roman"/>
+          <w:b/>
+          <w:sz w:val="36"/>
+          <w:szCs w:val="36"/>
+        </w:rPr>
+      </w:pPr>
+      <w:r>
+        <w:rPr>
+          <w:rFonts w:ascii="Times New Roman" w:eastAsia="Times New Roman" w:hAnsi="Times New Roman" w:cs="Times New Roman"/>
+          <w:b/>
+          <w:sz w:val="36"/>
+          <w:szCs w:val="36"/>
+        </w:rPr>
+        <w:t>INSTITUT TEKNOLOGI BANDUNG</w:t>
+      </w:r>
+      <w:r>
+        <w:rPr>
+          <w:rFonts w:ascii="Times New Roman" w:eastAsia="Times New Roman" w:hAnsi="Times New Roman" w:cs="Times New Roman"/>
+          <w:b/>
+          <w:sz w:val="36"/>
+          <w:szCs w:val="36"/>
+        </w:rPr>
+        <w:br/>
+        <w:t>BANDUNG</w:t>
+      </w:r>
+      <w:r>
+        <w:rPr>
+          <w:rFonts w:ascii="Times New Roman" w:eastAsia="Times New Roman" w:hAnsi="Times New Roman" w:cs="Times New Roman"/>
+          <w:b/>
+          <w:sz w:val="36"/>
+          <w:szCs w:val="36"/>
+        </w:rPr>
+        <w:br/>
+        <w:t>2023</w:t>
+      </w:r>
+    </w:p>
+    <w:p>
+      <w:pPr>
+        <w:pStyle w:val="Heading1"/>
+      </w:pPr>
+      <w:r>
+        <w:lastRenderedPageBreak/>
+        <w:t xml:space="preserve">Algoritma </w:t>
+      </w:r>
+      <w:r>
+        <w:t>Divide and Conquer</w:t>
+      </w:r>
+    </w:p>
+    <w:p>
+      <w:pPr>
+        <w:tabs>
+          <w:tab w:val="left" w:pos="993"/>
+        </w:tabs>
+        <w:ind w:left="360"/>
+        <w:rPr>
+          <w:rFonts w:ascii="Times New Roman" w:hAnsi="Times New Roman" w:cs="Times New Roman"/>
+          <w:sz w:val="28"/>
+          <w:szCs w:val="28"/>
+          <w:lang w:val="en-US"/>
+        </w:rPr>
+      </w:pPr>
+      <w:r>
+        <w:rPr>
+          <w:rFonts w:ascii="Times New Roman" w:hAnsi="Times New Roman" w:cs="Times New Roman"/>
+          <w:sz w:val="28"/>
+          <w:szCs w:val="28"/>
+          <w:lang w:val="en-US"/>
+        </w:rPr>
+        <w:tab/>
+      </w:r>
+      <w:r>
+        <w:rPr>
+          <w:rFonts w:ascii="Times New Roman" w:hAnsi="Times New Roman" w:cs="Times New Roman"/>
+          <w:sz w:val="28"/>
+          <w:szCs w:val="28"/>
+          <w:lang w:val="en-US"/>
+        </w:rPr>
+        <w:t xml:space="preserve">Untuk menyelesaikan persoalan permainan kartu 24, digunakan algoritma brute force. Algoritma brute force merupakan algoritma yang </w:t>
+      </w:r>
+      <w:r>
+        <w:rPr>
+          <w:rFonts w:ascii="Times New Roman" w:hAnsi="Times New Roman" w:cs="Times New Roman"/>
+          <w:i/>
+          <w:iCs/>
+          <w:sz w:val="28"/>
+          <w:szCs w:val="28"/>
+          <w:lang w:val="en-US"/>
+        </w:rPr>
+        <w:t xml:space="preserve">straightforward </w:t>
+      </w:r>
+      <w:r>
+        <w:rPr>
+          <w:rFonts w:ascii="Times New Roman" w:hAnsi="Times New Roman" w:cs="Times New Roman"/>
+          <w:sz w:val="28"/>
+          <w:szCs w:val="28"/>
+          <w:lang w:val="en-US"/>
+        </w:rPr>
+        <w:t>dalam menyelesaikan persoalan. Secara singkat, cara kerja algoritma yang digunakan pada persoalan ini yaitu program akan mencoba semua kemungkinan yang ada berdasarkan masukan lalu apabila kemungkinan tersebut memenuhi persyaratan (hasilnya 24), maka kemungkinan tersebut akan disimpan sebagai solusi. Berikut adalah penjelasan langkah-langkah algoritma yang digunakan secara detail:</w:t>
+      </w:r>
+    </w:p>
+    <w:p>
+      <w:pPr>
+        <w:pStyle w:val="ListParagraph"/>
+        <w:numPr>
+          <w:ilvl w:val="0"/>
+          <w:numId w:val="2"/>
+        </w:numPr>
+        <w:tabs>
+          <w:tab w:val="left" w:pos="993"/>
+        </w:tabs>
+        <w:ind w:left="1080"/>
+        <w:rPr>
+          <w:rFonts w:ascii="Times New Roman" w:hAnsi="Times New Roman" w:cs="Times New Roman"/>
+          <w:sz w:val="28"/>
+          <w:szCs w:val="28"/>
+          <w:lang w:val="en-US"/>
+        </w:rPr>
+      </w:pPr>
+      <w:r>
+        <w:rPr>
+          <w:rFonts w:ascii="Times New Roman" w:hAnsi="Times New Roman" w:cs="Times New Roman"/>
+          <w:sz w:val="28"/>
+          <w:szCs w:val="28"/>
+          <w:lang w:val="en-US"/>
+        </w:rPr>
+        <w:t>Program akan menanyakan pengguna, apakah ingin menginput manual atau dirandom. Jika pengguna memilih menginput manual, maka pengguna akan diminta memasukkan 4 angka/huruf sesuai dengan masukan yang valid (A, 2, 3, 4, 5, 6, 7, 8, 9, 10, J, Q, K). Pengguna akan diminta menginput kembali jika masukan salah.</w:t>
+      </w:r>
+    </w:p>
+    <w:p>
+      <w:pPr>
+        <w:pStyle w:val="ListParagraph"/>
+        <w:numPr>
+          <w:ilvl w:val="0"/>
+          <w:numId w:val="2"/>
+        </w:numPr>
+        <w:tabs>
+          <w:tab w:val="left" w:pos="993"/>
+        </w:tabs>
+        <w:ind w:left="1080"/>
+        <w:rPr>
+          <w:rFonts w:ascii="Times New Roman" w:hAnsi="Times New Roman" w:cs="Times New Roman"/>
+          <w:sz w:val="28"/>
+          <w:szCs w:val="28"/>
+          <w:lang w:val="en-US"/>
+        </w:rPr>
+      </w:pPr>
+      <w:r>
+        <w:rPr>
+          <w:rFonts w:ascii="Times New Roman" w:hAnsi="Times New Roman" w:cs="Times New Roman"/>
+          <w:sz w:val="28"/>
+          <w:szCs w:val="28"/>
+          <w:lang w:val="en-US"/>
+        </w:rPr>
+        <w:t>Setelah mendapatkan input, program akan mengubah input dari string ke double.</w:t>
+      </w:r>
+    </w:p>
+    <w:p>
+      <w:pPr>
+        <w:pStyle w:val="ListParagraph"/>
+        <w:numPr>
+          <w:ilvl w:val="0"/>
+          <w:numId w:val="2"/>
+        </w:numPr>
+        <w:tabs>
+          <w:tab w:val="left" w:pos="993"/>
+        </w:tabs>
+        <w:ind w:left="1080"/>
+        <w:rPr>
+          <w:rFonts w:ascii="Times New Roman" w:hAnsi="Times New Roman" w:cs="Times New Roman"/>
+          <w:sz w:val="28"/>
+          <w:szCs w:val="28"/>
+          <w:lang w:val="en-US"/>
+        </w:rPr>
+      </w:pPr>
+      <w:r>
+        <w:rPr>
+          <w:rFonts w:ascii="Times New Roman" w:hAnsi="Times New Roman" w:cs="Times New Roman"/>
+          <w:sz w:val="28"/>
+          <w:szCs w:val="28"/>
+          <w:lang w:val="en-US"/>
+        </w:rPr>
+        <w:t>Program lalu mencari solusi dengan menggunakan method searchSolution. Pada searchSolution, setiap urutan masukan yang mungkin, dicari kombinasinya dengan operator penjumlahan, pengurangan, perkalian, pembagian, dan tanda kurung dengan menggunakan method singleSolution. Jika hasil operasi dari keempat masukan sama dengan dua puluh empat, maka solusi tersebut akan disimpan pada Set&lt;String&gt; result.</w:t>
+      </w:r>
+    </w:p>
+    <w:p>
+      <w:pPr>
+        <w:pStyle w:val="ListParagraph"/>
+        <w:numPr>
+          <w:ilvl w:val="0"/>
+          <w:numId w:val="2"/>
+        </w:numPr>
+        <w:tabs>
+          <w:tab w:val="left" w:pos="993"/>
+        </w:tabs>
+        <w:ind w:left="1080"/>
+        <w:rPr>
+          <w:rFonts w:ascii="Times New Roman" w:hAnsi="Times New Roman" w:cs="Times New Roman"/>
+          <w:sz w:val="28"/>
+          <w:szCs w:val="28"/>
+          <w:lang w:val="en-US"/>
+        </w:rPr>
+      </w:pPr>
+      <w:r>
+        <w:rPr>
+          <w:rFonts w:ascii="Times New Roman" w:hAnsi="Times New Roman" w:cs="Times New Roman"/>
+          <w:sz w:val="28"/>
+          <w:szCs w:val="28"/>
+          <w:lang w:val="en-US"/>
+        </w:rPr>
+        <w:t>Setelah semua kombinasi dicari, searchSolution mengembalikan Set&lt;String&gt; yang berisikan semua solusi yang didapat. Program lalu menampilkan semua solusi pada Set&lt;String&gt; tersebut dan menanyakan apakah pengguna ingin menyimpan solusi atau tidak. Jika pengguna memilih untuk menyimpan solusi, maka pengguna akan diminta nama file untuk menyimpan solusi tersebut.</w:t>
+      </w:r>
+    </w:p>
+    <w:p>
+      <w:pPr>
+        <w:pStyle w:val="ListParagraph"/>
+        <w:numPr>
+          <w:ilvl w:val="0"/>
+          <w:numId w:val="2"/>
+        </w:numPr>
+        <w:tabs>
+          <w:tab w:val="left" w:pos="993"/>
+        </w:tabs>
+        <w:ind w:left="1080"/>
+        <w:rPr>
+          <w:rFonts w:ascii="Times New Roman" w:hAnsi="Times New Roman" w:cs="Times New Roman"/>
+          <w:sz w:val="28"/>
+          <w:szCs w:val="28"/>
+          <w:lang w:val="en-US"/>
+        </w:rPr>
+      </w:pPr>
+      <w:r>
+        <w:rPr>
+          <w:rFonts w:ascii="Times New Roman" w:hAnsi="Times New Roman" w:cs="Times New Roman"/>
+          <w:sz w:val="28"/>
+          <w:szCs w:val="28"/>
+          <w:lang w:val="en-US"/>
+        </w:rPr>
+        <w:t>Pada bagian akhir, program akan menanyakan pengguna apakah akan keluar program atau tidak. Jika pengguna memilih iya, maka program selesai. Jika pengguna memilih tidak, maka program akan mulai dari langkah pertama lagi.</w:t>
+      </w:r>
+    </w:p>
+    <w:p>
+      <w:pPr>
+        <w:tabs>
+          <w:tab w:val="left" w:pos="3828"/>
+        </w:tabs>
+        <w:rPr>
+          <w:rFonts w:ascii="Times New Roman" w:hAnsi="Times New Roman" w:cs="Times New Roman"/>
+          <w:b/>
+          <w:bCs/>
+          <w:sz w:val="36"/>
+          <w:szCs w:val="36"/>
+          <w:lang w:val="en-US"/>
+        </w:rPr>
+      </w:pPr>
+    </w:p>
+    <w:p>
+      <w:pPr>
+        <w:tabs>
+          <w:tab w:val="left" w:pos="3828"/>
+        </w:tabs>
+        <w:rPr>
+          <w:rFonts w:ascii="Times New Roman" w:hAnsi="Times New Roman" w:cs="Times New Roman"/>
+          <w:b/>
+          <w:bCs/>
+          <w:sz w:val="36"/>
+          <w:szCs w:val="36"/>
+          <w:lang w:val="en-US"/>
+        </w:rPr>
+      </w:pPr>
+    </w:p>
+    <w:p>
+      <w:pPr>
+        <w:rPr>
+          <w:rFonts w:ascii="Times New Roman" w:hAnsi="Times New Roman" w:cs="Times New Roman"/>
+        </w:rPr>
+      </w:pPr>
+    </w:p>
+    <w:p>
+      <w:pPr>
+        <w:rPr>
+          <w:rFonts w:ascii="Times New Roman" w:hAnsi="Times New Roman" w:cs="Times New Roman"/>
+        </w:rPr>
+      </w:pPr>
+    </w:p>
+    <w:p>
+      <w:pPr>
+        <w:pStyle w:val="Heading1"/>
+      </w:pPr>
+      <w:r>
+        <w:lastRenderedPageBreak/>
+        <w:t>Kode Program</w:t>
+      </w:r>
+    </w:p>
+    <w:p>
+      <w:pPr>
+        <w:ind w:left="360"/>
+        <w:rPr>
+          <w:rFonts w:ascii="Times New Roman" w:hAnsi="Times New Roman" w:cs="Times New Roman"/>
+          <w:sz w:val="28"/>
+          <w:szCs w:val="28"/>
+          <w:lang w:val="en-US"/>
+        </w:rPr>
+      </w:pPr>
+    </w:p>
     <w:sectPr>
       <w:pgSz w:w="11906" w:h="16838"/>
       <w:pgMar w:top="1440" w:right="1440" w:bottom="1440" w:left="1440" w:header="708" w:footer="708" w:gutter="0"/>
@@ -11,6 +652,198 @@
     </w:sectPr>
   </w:body>
 </w:document>
+</file>
+
+<file path=word/numbering.xml><?xml version="1.0" encoding="utf-8"?>
+<w:numbering xmlns:wpc="http://schemas.microsoft.com/office/word/2010/wordprocessingCanvas" xmlns:cx="http://schemas.microsoft.com/office/drawing/2014/chartex" xmlns:cx1="http://schemas.microsoft.com/office/drawing/2015/9/8/chartex" xmlns:cx2="http://schemas.microsoft.com/office/drawing/2015/10/21/chartex" xmlns:cx3="http://schemas.microsoft.com/office/drawing/2016/5/9/chartex" xmlns:cx4="http://schemas.microsoft.com/office/drawing/2016/5/10/chartex" xmlns:cx5="http://schemas.microsoft.com/office/drawing/2016/5/11/chartex" xmlns:cx6="http://schemas.microsoft.com/office/drawing/2016/5/12/chartex" xmlns:cx7="http://schemas.microsoft.com/office/drawing/2016/5/13/chartex" xmlns:cx8="http://schemas.microsoft.com/office/drawing/2016/5/14/chartex" xmlns:mc="http://schemas.openxmlformats.org/markup-compatibility/2006" xmlns:aink="http://schemas.microsoft.com/office/drawing/2016/ink" xmlns:am3d="http://schemas.microsoft.com/office/drawing/2017/model3d" xmlns:o="urn:schemas-microsoft-com:office:office" xmlns:oel="http://schemas.microsoft.com/office/2019/extlst" xmlns:r="http://schemas.openxmlformats.org/officeDocument/2006/relationships" xmlns:m="http://schemas.openxmlformats.org/officeDocument/2006/math" xmlns:v="urn:schemas-microsoft-com:vml" xmlns:wp14="http://schemas.microsoft.com/office/word/2010/wordprocessingDrawing" xmlns:wp="http://schemas.openxmlformats.org/drawingml/2006/wordprocessingDrawing" xmlns:w10="urn:schemas-microsoft-com:office:word" xmlns:w="http://schemas.openxmlformats.org/wordprocessingml/2006/main" xmlns:w14="http://schemas.microsoft.com/office/word/2010/wordml" xmlns:w15="http://schemas.microsoft.com/office/word/2012/wordml" xmlns:w16cex="http://schemas.microsoft.com/office/word/2018/wordml/cex" xmlns:w16cid="http://schemas.microsoft.com/office/word/2016/wordml/cid" xmlns:w16="http://schemas.microsoft.com/office/word/2018/wordml" xmlns:w16sdtdh="http://schemas.microsoft.com/office/word/2020/wordml/sdtdatahash" xmlns:w16se="http://schemas.microsoft.com/office/word/2015/wordml/symex" xmlns:wpg="http://schemas.microsoft.com/office/word/2010/wordprocessingGroup" xmlns:wpi="http://schemas.microsoft.com/office/word/2010/wordprocessingInk" xmlns:wne="http://schemas.microsoft.com/office/word/2006/wordml" xmlns:wps="http://schemas.microsoft.com/office/word/2010/wordprocessingShape" mc:Ignorable="w14 w15 w16se w16cid w16 w16cex w16sdtdh wp14">
+  <w:abstractNum w:abstractNumId="0" w15:restartNumberingAfterBreak="0">
+    <w:nsid w:val="10874F7A"/>
+    <w:multiLevelType w:val="hybridMultilevel"/>
+    <w:tmpl w:val="A2CA8850"/>
+    <w:lvl w:ilvl="0" w:tplc="DB780AC8">
+      <w:start w:val="1"/>
+      <w:numFmt w:val="decimal"/>
+      <w:pStyle w:val="Heading1"/>
+      <w:lvlText w:val="%1."/>
+      <w:lvlJc w:val="left"/>
+      <w:pPr>
+        <w:ind w:left="360" w:hanging="360"/>
+      </w:pPr>
+      <w:rPr>
+        <w:rFonts w:hint="default"/>
+        <w:b/>
+        <w:bCs/>
+      </w:rPr>
+    </w:lvl>
+    <w:lvl w:ilvl="1" w:tplc="38090019" w:tentative="1">
+      <w:start w:val="1"/>
+      <w:numFmt w:val="lowerLetter"/>
+      <w:lvlText w:val="%2."/>
+      <w:lvlJc w:val="left"/>
+      <w:pPr>
+        <w:ind w:left="1080" w:hanging="360"/>
+      </w:pPr>
+    </w:lvl>
+    <w:lvl w:ilvl="2" w:tplc="3809001B" w:tentative="1">
+      <w:start w:val="1"/>
+      <w:numFmt w:val="lowerRoman"/>
+      <w:lvlText w:val="%3."/>
+      <w:lvlJc w:val="right"/>
+      <w:pPr>
+        <w:ind w:left="1800" w:hanging="180"/>
+      </w:pPr>
+    </w:lvl>
+    <w:lvl w:ilvl="3" w:tplc="3809000F" w:tentative="1">
+      <w:start w:val="1"/>
+      <w:numFmt w:val="decimal"/>
+      <w:lvlText w:val="%4."/>
+      <w:lvlJc w:val="left"/>
+      <w:pPr>
+        <w:ind w:left="2520" w:hanging="360"/>
+      </w:pPr>
+    </w:lvl>
+    <w:lvl w:ilvl="4" w:tplc="38090019" w:tentative="1">
+      <w:start w:val="1"/>
+      <w:numFmt w:val="lowerLetter"/>
+      <w:lvlText w:val="%5."/>
+      <w:lvlJc w:val="left"/>
+      <w:pPr>
+        <w:ind w:left="3240" w:hanging="360"/>
+      </w:pPr>
+    </w:lvl>
+    <w:lvl w:ilvl="5" w:tplc="3809001B" w:tentative="1">
+      <w:start w:val="1"/>
+      <w:numFmt w:val="lowerRoman"/>
+      <w:lvlText w:val="%6."/>
+      <w:lvlJc w:val="right"/>
+      <w:pPr>
+        <w:ind w:left="3960" w:hanging="180"/>
+      </w:pPr>
+    </w:lvl>
+    <w:lvl w:ilvl="6" w:tplc="3809000F" w:tentative="1">
+      <w:start w:val="1"/>
+      <w:numFmt w:val="decimal"/>
+      <w:lvlText w:val="%7."/>
+      <w:lvlJc w:val="left"/>
+      <w:pPr>
+        <w:ind w:left="4680" w:hanging="360"/>
+      </w:pPr>
+    </w:lvl>
+    <w:lvl w:ilvl="7" w:tplc="38090019" w:tentative="1">
+      <w:start w:val="1"/>
+      <w:numFmt w:val="lowerLetter"/>
+      <w:lvlText w:val="%8."/>
+      <w:lvlJc w:val="left"/>
+      <w:pPr>
+        <w:ind w:left="5400" w:hanging="360"/>
+      </w:pPr>
+    </w:lvl>
+    <w:lvl w:ilvl="8" w:tplc="3809001B" w:tentative="1">
+      <w:start w:val="1"/>
+      <w:numFmt w:val="lowerRoman"/>
+      <w:lvlText w:val="%9."/>
+      <w:lvlJc w:val="right"/>
+      <w:pPr>
+        <w:ind w:left="6120" w:hanging="180"/>
+      </w:pPr>
+    </w:lvl>
+  </w:abstractNum>
+  <w:abstractNum w:abstractNumId="1" w15:restartNumberingAfterBreak="0">
+    <w:nsid w:val="114C4D6B"/>
+    <w:multiLevelType w:val="hybridMultilevel"/>
+    <w:tmpl w:val="B17C6908"/>
+    <w:lvl w:ilvl="0" w:tplc="3809000F">
+      <w:start w:val="1"/>
+      <w:numFmt w:val="decimal"/>
+      <w:lvlText w:val="%1."/>
+      <w:lvlJc w:val="left"/>
+      <w:pPr>
+        <w:ind w:left="720" w:hanging="360"/>
+      </w:pPr>
+      <w:rPr>
+        <w:rFonts w:hint="default"/>
+      </w:rPr>
+    </w:lvl>
+    <w:lvl w:ilvl="1" w:tplc="38090019" w:tentative="1">
+      <w:start w:val="1"/>
+      <w:numFmt w:val="lowerLetter"/>
+      <w:lvlText w:val="%2."/>
+      <w:lvlJc w:val="left"/>
+      <w:pPr>
+        <w:ind w:left="1440" w:hanging="360"/>
+      </w:pPr>
+    </w:lvl>
+    <w:lvl w:ilvl="2" w:tplc="3809001B" w:tentative="1">
+      <w:start w:val="1"/>
+      <w:numFmt w:val="lowerRoman"/>
+      <w:lvlText w:val="%3."/>
+      <w:lvlJc w:val="right"/>
+      <w:pPr>
+        <w:ind w:left="2160" w:hanging="180"/>
+      </w:pPr>
+    </w:lvl>
+    <w:lvl w:ilvl="3" w:tplc="3809000F" w:tentative="1">
+      <w:start w:val="1"/>
+      <w:numFmt w:val="decimal"/>
+      <w:lvlText w:val="%4."/>
+      <w:lvlJc w:val="left"/>
+      <w:pPr>
+        <w:ind w:left="2880" w:hanging="360"/>
+      </w:pPr>
+    </w:lvl>
+    <w:lvl w:ilvl="4" w:tplc="38090019" w:tentative="1">
+      <w:start w:val="1"/>
+      <w:numFmt w:val="lowerLetter"/>
+      <w:lvlText w:val="%5."/>
+      <w:lvlJc w:val="left"/>
+      <w:pPr>
+        <w:ind w:left="3600" w:hanging="360"/>
+      </w:pPr>
+    </w:lvl>
+    <w:lvl w:ilvl="5" w:tplc="3809001B" w:tentative="1">
+      <w:start w:val="1"/>
+      <w:numFmt w:val="lowerRoman"/>
+      <w:lvlText w:val="%6."/>
+      <w:lvlJc w:val="right"/>
+      <w:pPr>
+        <w:ind w:left="4320" w:hanging="180"/>
+      </w:pPr>
+    </w:lvl>
+    <w:lvl w:ilvl="6" w:tplc="3809000F" w:tentative="1">
+      <w:start w:val="1"/>
+      <w:numFmt w:val="decimal"/>
+      <w:lvlText w:val="%7."/>
+      <w:lvlJc w:val="left"/>
+      <w:pPr>
+        <w:ind w:left="5040" w:hanging="360"/>
+      </w:pPr>
+    </w:lvl>
+    <w:lvl w:ilvl="7" w:tplc="38090019" w:tentative="1">
+      <w:start w:val="1"/>
+      <w:numFmt w:val="lowerLetter"/>
+      <w:lvlText w:val="%8."/>
+      <w:lvlJc w:val="left"/>
+      <w:pPr>
+        <w:ind w:left="5760" w:hanging="360"/>
+      </w:pPr>
+    </w:lvl>
+    <w:lvl w:ilvl="8" w:tplc="3809001B" w:tentative="1">
+      <w:start w:val="1"/>
+      <w:numFmt w:val="lowerRoman"/>
+      <w:lvlText w:val="%9."/>
+      <w:lvlJc w:val="right"/>
+      <w:pPr>
+        <w:ind w:left="6480" w:hanging="180"/>
+      </w:pPr>
+    </w:lvl>
+  </w:abstractNum>
+  <w:num w:numId="1" w16cid:durableId="653877055">
+    <w:abstractNumId w:val="0"/>
+  </w:num>
+  <w:num w:numId="2" w16cid:durableId="1081292201">
+    <w:abstractNumId w:val="1"/>
+  </w:num>
+</w:numbering>
 </file>
 
 <file path=word/styles.xml><?xml version="1.0" encoding="utf-8"?>
@@ -411,6 +1244,37 @@
   <w:style w:type="paragraph" w:default="1" w:styleId="Normal">
     <w:name w:val="Normal"/>
     <w:qFormat/>
+    <w:rsid w:val="00E91B91"/>
+    <w:rPr>
+      <w:rFonts w:eastAsiaTheme="minorEastAsia"/>
+      <w:lang w:eastAsia="ja-JP"/>
+    </w:rPr>
+  </w:style>
+  <w:style w:type="paragraph" w:styleId="Heading1">
+    <w:name w:val="heading 1"/>
+    <w:basedOn w:val="ListParagraph"/>
+    <w:next w:val="Normal"/>
+    <w:link w:val="Heading1Char"/>
+    <w:uiPriority w:val="9"/>
+    <w:qFormat/>
+    <w:rsid w:val="00B71B39"/>
+    <w:pPr>
+      <w:numPr>
+        <w:numId w:val="1"/>
+      </w:numPr>
+      <w:tabs>
+        <w:tab w:val="left" w:pos="3828"/>
+      </w:tabs>
+      <w:outlineLvl w:val="0"/>
+    </w:pPr>
+    <w:rPr>
+      <w:rFonts w:ascii="Times New Roman" w:hAnsi="Times New Roman" w:cs="Times New Roman"/>
+      <w:b/>
+      <w:bCs/>
+      <w:sz w:val="36"/>
+      <w:szCs w:val="36"/>
+      <w:lang w:val="en-US"/>
+    </w:rPr>
   </w:style>
   <w:style w:type="character" w:default="1" w:styleId="DefaultParagraphFont">
     <w:name w:val="Default Paragraph Font"/>
@@ -438,6 +1302,32 @@
     <w:uiPriority w:val="99"/>
     <w:semiHidden/>
     <w:unhideWhenUsed/>
+  </w:style>
+  <w:style w:type="paragraph" w:styleId="ListParagraph">
+    <w:name w:val="List Paragraph"/>
+    <w:basedOn w:val="Normal"/>
+    <w:uiPriority w:val="34"/>
+    <w:qFormat/>
+    <w:rsid w:val="00B71B39"/>
+    <w:pPr>
+      <w:ind w:left="720"/>
+      <w:contextualSpacing/>
+    </w:pPr>
+  </w:style>
+  <w:style w:type="character" w:customStyle="1" w:styleId="Heading1Char">
+    <w:name w:val="Heading 1 Char"/>
+    <w:basedOn w:val="DefaultParagraphFont"/>
+    <w:link w:val="Heading1"/>
+    <w:uiPriority w:val="9"/>
+    <w:rsid w:val="00B71B39"/>
+    <w:rPr>
+      <w:rFonts w:ascii="Times New Roman" w:eastAsiaTheme="minorEastAsia" w:hAnsi="Times New Roman" w:cs="Times New Roman"/>
+      <w:b/>
+      <w:bCs/>
+      <w:sz w:val="36"/>
+      <w:szCs w:val="36"/>
+      <w:lang w:val="en-US" w:eastAsia="ja-JP"/>
+    </w:rPr>
   </w:style>
 </w:styles>
 </file>

</xml_diff>